<commit_message>
Add additional debug logging and template updates
- Enhanced debug logging to track version and variable initialization
- Updated Nullplan template processing
- Added utility scripts for fixing hardcoded values

🤖 Generated with [Claude Code](https://claude.ai/code)

Co-Authored-By: Claude <noreply@anthropic.com>
</commit_message>
<xml_diff>
--- a/server/documents/Nullplan_909090_EOS_Deutscher_Inkasso-Dienst_GmbH_2025-10-10.docx
+++ b/server/documents/Nullplan_909090_EOS_Deutscher_Inkasso-Dienst_GmbH_2025-10-10.docx
@@ -345,7 +345,7 @@
       </w:pPr>
       <w:r>
         <w:rPr/>
-        <w:t>,</w:t>
+        <w:t>Steindamm 71, 20099 Hamburg</w:t>
       </w:r>
     </w:p>
     <w:p>
@@ -427,20 +427,7 @@
         <w:rPr>
           <w:sz w:val="22"/>
         </w:rPr>
-        <w:t>"Name</w:t>
-      </w:r>
-      <w:r>
-        <w:rPr>
-          <w:spacing w:val="-8"/>
-          <w:sz w:val="22"/>
-        </w:rPr>
-        <w:t> </w:t>
-      </w:r>
-      <w:r>
-        <w:rPr>
-          <w:sz w:val="22"/>
-        </w:rPr>
-        <w:t>Mandant" 909090/TS-JK</w:t>
+        <w:t>test 222 EOS-REF-001</w:t>
       </w:r>
     </w:p>
     <w:p>
@@ -663,17 +650,7 @@
       </w:pPr>
       <w:r>
         <w:rPr/>
-        <w:t>"Name</w:t>
-      </w:r>
-      <w:r>
-        <w:rPr>
-          <w:spacing w:val="-4"/>
-        </w:rPr>
-        <w:t> </w:t>
-      </w:r>
-      <w:r>
-        <w:rPr/>
-        <w:t>Mandant"</w:t>
+        <w:t>test 222</w:t>
       </w:r>
       <w:r>
         <w:rPr>
@@ -1713,7 +1690,7 @@
           <w:b/>
           <w:sz w:val="18"/>
         </w:rPr>
-        <w:t>904/24</w:t>
+        <w:t>909090/TS-JK</w:t>
       </w:r>
       <w:r>
         <w:rPr>
@@ -1836,7 +1813,7 @@
       </w:pPr>
       <w:r>
         <w:rPr/>
-        <w:t>Sie ist am 01.01.1980 geboren und geschieden. new test 09 verfügt über Einkommen aus </w:t>
+        <w:t>Sie ist am 22.12.2000 geboren und ledig. test 222 verfügt über Einkommen aus </w:t>
       </w:r>
       <w:r>
         <w:rPr>
@@ -2157,7 +2134,7 @@
       </w:r>
       <w:r>
         <w:rPr/>
-        <w:t>der Gesamtübersicht ausweist. Ihre Forderung ist laufende Nr. 2.</w:t>
+        <w:t>der Gesamtübersicht ausweist. Ihre Forderung ist laufende Nr. 1.</w:t>
       </w:r>
       <w:r>
         <w:rPr>
@@ -2359,7 +2336,7 @@
       </w:pPr>
       <w:r>
         <w:rPr/>
-        <w:t>Nach Ablauf der Planlaufzeit von 36 Monaten wird die Restforderung erlassen. Frau Laux erhält den entwerteten Vollstreckungstitel zurück, eine Bewilligung zur Löschung bei der Schufa und ein Erledigungsschreiben.</w:t>
+        <w:t>Nach Ablauf der Planlaufzeit von 36 Monaten wird die Restforderung erlassen. test 222 erhält den entwerteten Vollstreckungstitel zurück, eine Bewilligung zur Löschung bei der Schufa und ein Erledigungsschreiben.</w:t>
       </w:r>
     </w:p>
     <w:p>
@@ -2690,7 +2667,7 @@
       </w:pPr>
       <w:r>
         <w:rPr/>
-        <w:t>Für den Fall, dass nicht alle Gläubiger zustimmen, wird new test 09 voraussichtlich bei Gericht Antrag auf Eröffnung des Insolvenzverfahrens mit anschließender Restschuldbefreiung stellen.</w:t>
+        <w:t>Für den Fall, dass nicht alle Gläubiger zustimmen, wird test 222 voraussichtlich bei Gericht Antrag auf Eröffnung des Insolvenzverfahrens mit anschließender Restschuldbefreiung stellen.</w:t>
       </w:r>
     </w:p>
     <w:p>
@@ -2985,7 +2962,7 @@
           <w:spacing w:val="-2"/>
           <w:sz w:val="24"/>
         </w:rPr>
-        <w:t>01.08.2025</w:t>
+        <w:t>10.1.2026</w:t>
       </w:r>
     </w:p>
     <w:p>

</xml_diff>